<commit_message>
🛠️update code 828 pm 041122
</commit_message>
<xml_diff>
--- a/FOR INFO/описание при разработке.docx
+++ b/FOR INFO/описание при разработке.docx
@@ -4,12 +4,212 @@
   <w:body>
     <w:p>
       <w:pPr>
+        <w:pStyle w:val="11"/>
+        <w:tabs>
+          <w:tab w:val="right" w:leader="dot" w:pos="9345"/>
+        </w:tabs>
+        <w:rPr>
+          <w:rFonts w:asciiTheme="minorHAnsi" w:eastAsiaTheme="minorEastAsia" w:hAnsiTheme="minorHAnsi"/>
+          <w:noProof/>
+          <w:sz w:val="22"/>
+          <w:lang w:eastAsia="ru-RU"/>
+        </w:rPr>
+      </w:pPr>
+      <w:r>
+        <w:fldChar w:fldCharType="begin"/>
+      </w:r>
+      <w:r>
+        <w:instrText xml:space="preserve"> TOC \o "1-3" \h \z \u </w:instrText>
+      </w:r>
+      <w:r>
+        <w:fldChar w:fldCharType="separate"/>
+      </w:r>
+      <w:hyperlink w:anchor="_Toc118484973" w:history="1">
+        <w:r>
+          <w:rPr>
+            <w:rStyle w:val="a4"/>
+            <w:noProof/>
+          </w:rPr>
+          <w:t>1 Основная информация</w:t>
+        </w:r>
+        <w:r>
+          <w:rPr>
+            <w:noProof/>
+            <w:webHidden/>
+          </w:rPr>
+          <w:tab/>
+        </w:r>
+        <w:r>
+          <w:rPr>
+            <w:noProof/>
+            <w:webHidden/>
+          </w:rPr>
+          <w:fldChar w:fldCharType="begin"/>
+        </w:r>
+        <w:r>
+          <w:rPr>
+            <w:noProof/>
+            <w:webHidden/>
+          </w:rPr>
+          <w:instrText xml:space="preserve"> PAGEREF _Toc118484973 \h </w:instrText>
+        </w:r>
+        <w:r>
+          <w:rPr>
+            <w:noProof/>
+            <w:webHidden/>
+          </w:rPr>
+        </w:r>
+        <w:r>
+          <w:rPr>
+            <w:noProof/>
+            <w:webHidden/>
+          </w:rPr>
+          <w:fldChar w:fldCharType="separate"/>
+        </w:r>
+        <w:r>
+          <w:rPr>
+            <w:noProof/>
+            <w:webHidden/>
+          </w:rPr>
+          <w:t>2</w:t>
+        </w:r>
+        <w:r>
+          <w:rPr>
+            <w:noProof/>
+            <w:webHidden/>
+          </w:rPr>
+          <w:fldChar w:fldCharType="end"/>
+        </w:r>
+      </w:hyperlink>
+    </w:p>
+    <w:p>
+      <w:pPr>
+        <w:pStyle w:val="11"/>
+        <w:tabs>
+          <w:tab w:val="right" w:leader="dot" w:pos="9345"/>
+        </w:tabs>
+        <w:rPr>
+          <w:rFonts w:asciiTheme="minorHAnsi" w:eastAsiaTheme="minorEastAsia" w:hAnsiTheme="minorHAnsi"/>
+          <w:noProof/>
+          <w:sz w:val="22"/>
+          <w:lang w:eastAsia="ru-RU"/>
+        </w:rPr>
+      </w:pPr>
+      <w:hyperlink w:anchor="_Toc118484974" w:history="1">
+        <w:r>
+          <w:rPr>
+            <w:rStyle w:val="a4"/>
+            <w:noProof/>
+            <w:lang w:val="en-US"/>
+          </w:rPr>
+          <w:t xml:space="preserve">2 </w:t>
+        </w:r>
+        <w:r>
+          <w:rPr>
+            <w:rStyle w:val="a4"/>
+            <w:noProof/>
+          </w:rPr>
+          <w:t>Основ</w:t>
+        </w:r>
+        <w:r>
+          <w:rPr>
+            <w:rStyle w:val="a4"/>
+            <w:noProof/>
+          </w:rPr>
+          <w:t>н</w:t>
+        </w:r>
+        <w:r>
+          <w:rPr>
+            <w:rStyle w:val="a4"/>
+            <w:noProof/>
+          </w:rPr>
+          <w:t>ые формы</w:t>
+        </w:r>
+        <w:r>
+          <w:rPr>
+            <w:noProof/>
+            <w:webHidden/>
+          </w:rPr>
+          <w:tab/>
+        </w:r>
+        <w:r>
+          <w:rPr>
+            <w:noProof/>
+            <w:webHidden/>
+          </w:rPr>
+          <w:fldChar w:fldCharType="begin"/>
+        </w:r>
+        <w:r>
+          <w:rPr>
+            <w:noProof/>
+            <w:webHidden/>
+          </w:rPr>
+          <w:instrText xml:space="preserve"> PAGEREF _Toc118484974 \h </w:instrText>
+        </w:r>
+        <w:r>
+          <w:rPr>
+            <w:noProof/>
+            <w:webHidden/>
+          </w:rPr>
+        </w:r>
+        <w:r>
+          <w:rPr>
+            <w:noProof/>
+            <w:webHidden/>
+          </w:rPr>
+          <w:fldChar w:fldCharType="separate"/>
+        </w:r>
+        <w:r>
+          <w:rPr>
+            <w:noProof/>
+            <w:webHidden/>
+          </w:rPr>
+          <w:t>3</w:t>
+        </w:r>
+        <w:r>
+          <w:rPr>
+            <w:noProof/>
+            <w:webHidden/>
+          </w:rPr>
+          <w:fldChar w:fldCharType="end"/>
+        </w:r>
+      </w:hyperlink>
+    </w:p>
+    <w:p>
+      <w:r>
+        <w:fldChar w:fldCharType="end"/>
+      </w:r>
+      <w:r>
+        <w:br w:type="page"/>
+      </w:r>
+    </w:p>
+    <w:p>
+      <w:pPr>
         <w:pStyle w:val="a3"/>
-        <w:numPr>
-          <w:ilvl w:val="0"/>
-          <w:numId w:val="1"/>
-        </w:numPr>
-      </w:pPr>
+        <w:ind w:left="630"/>
+        <w:rPr>
+          <w:rStyle w:val="1lvl-0"/>
+        </w:rPr>
+      </w:pPr>
+      <w:bookmarkStart w:id="0" w:name="_Toc118484973"/>
+      <w:r>
+        <w:rPr>
+          <w:rStyle w:val="1lvl-0"/>
+        </w:rPr>
+        <w:lastRenderedPageBreak/>
+        <w:t>1 Основная информация</w:t>
+      </w:r>
+      <w:bookmarkEnd w:id="0"/>
+    </w:p>
+    <w:p>
+      <w:pPr>
+        <w:pStyle w:val="a3"/>
+        <w:ind w:left="630"/>
+      </w:pPr>
+      <w:r>
+        <w:br/>
+        <w:t xml:space="preserve">1) </w:t>
+      </w:r>
       <w:r>
         <w:t xml:space="preserve">Сделать фон прозрачным </w:t>
       </w:r>
@@ -28,6 +228,7 @@
           <w:lang w:val="en-US"/>
         </w:rPr>
       </w:pPr>
+      <w:proofErr w:type="spellStart"/>
       <w:proofErr w:type="gramStart"/>
       <w:r>
         <w:rPr>
@@ -35,20 +236,36 @@
         </w:rPr>
         <w:t>this.FormBorderStyle</w:t>
       </w:r>
+      <w:proofErr w:type="spellEnd"/>
       <w:proofErr w:type="gramEnd"/>
       <w:r>
         <w:rPr>
           <w:lang w:val="en-US"/>
         </w:rPr>
-        <w:t xml:space="preserve"> = FormBorderStyle.None;  </w:t>
-      </w:r>
-    </w:p>
-    <w:p>
-      <w:pPr>
-        <w:rPr>
-          <w:lang w:val="en-US"/>
-        </w:rPr>
-      </w:pPr>
+        <w:t xml:space="preserve"> = </w:t>
+      </w:r>
+      <w:proofErr w:type="spellStart"/>
+      <w:r>
+        <w:rPr>
+          <w:lang w:val="en-US"/>
+        </w:rPr>
+        <w:t>FormBorderStyle.None</w:t>
+      </w:r>
+      <w:proofErr w:type="spellEnd"/>
+      <w:r>
+        <w:rPr>
+          <w:lang w:val="en-US"/>
+        </w:rPr>
+        <w:t xml:space="preserve">;  </w:t>
+      </w:r>
+    </w:p>
+    <w:p>
+      <w:pPr>
+        <w:rPr>
+          <w:lang w:val="en-US"/>
+        </w:rPr>
+      </w:pPr>
+      <w:proofErr w:type="spellStart"/>
       <w:proofErr w:type="gramStart"/>
       <w:r>
         <w:rPr>
@@ -56,6 +273,7 @@
         </w:rPr>
         <w:t>this.AllowTransparency</w:t>
       </w:r>
+      <w:proofErr w:type="spellEnd"/>
       <w:proofErr w:type="gramEnd"/>
       <w:r>
         <w:rPr>
@@ -70,6 +288,7 @@
           <w:lang w:val="en-US"/>
         </w:rPr>
       </w:pPr>
+      <w:proofErr w:type="spellStart"/>
       <w:proofErr w:type="gramStart"/>
       <w:r>
         <w:rPr>
@@ -77,12 +296,27 @@
         </w:rPr>
         <w:t>this.BackColor</w:t>
       </w:r>
+      <w:proofErr w:type="spellEnd"/>
       <w:proofErr w:type="gramEnd"/>
       <w:r>
         <w:rPr>
           <w:lang w:val="en-US"/>
         </w:rPr>
-        <w:t xml:space="preserve"> = Color.AliceBlue;//</w:t>
+        <w:t xml:space="preserve"> = </w:t>
+      </w:r>
+      <w:proofErr w:type="spellStart"/>
+      <w:r>
+        <w:rPr>
+          <w:lang w:val="en-US"/>
+        </w:rPr>
+        <w:t>Color.AliceBlue</w:t>
+      </w:r>
+      <w:proofErr w:type="spellEnd"/>
+      <w:r>
+        <w:rPr>
+          <w:lang w:val="en-US"/>
+        </w:rPr>
+        <w:t>;//</w:t>
       </w:r>
       <w:r>
         <w:t>цвет</w:t>
@@ -104,24 +338,33 @@
       </w:r>
     </w:p>
     <w:p>
+      <w:proofErr w:type="spellStart"/>
       <w:proofErr w:type="gramStart"/>
       <w:r>
         <w:t>this.TransparencyKey</w:t>
       </w:r>
+      <w:proofErr w:type="spellEnd"/>
       <w:proofErr w:type="gramEnd"/>
       <w:r>
-        <w:t xml:space="preserve"> = this.BackColor;//он же будет заменен на прозрачный цвет</w:t>
+        <w:t xml:space="preserve"> = </w:t>
+      </w:r>
+      <w:proofErr w:type="spellStart"/>
+      <w:r>
+        <w:t>this.BackColor</w:t>
+      </w:r>
+      <w:proofErr w:type="spellEnd"/>
+      <w:r>
+        <w:t>;//он же будет заменен на прозрачный цвет</w:t>
       </w:r>
     </w:p>
     <w:p/>
     <w:p>
       <w:pPr>
-        <w:pStyle w:val="a3"/>
-        <w:numPr>
-          <w:ilvl w:val="0"/>
-          <w:numId w:val="1"/>
-        </w:numPr>
-      </w:pPr>
+        <w:ind w:firstLine="708"/>
+      </w:pPr>
+      <w:r>
+        <w:t>2)</w:t>
+      </w:r>
       <w:r>
         <w:t xml:space="preserve">Поломка локальных ресурсов </w:t>
       </w:r>
@@ -156,8 +399,21 @@
         <w:t xml:space="preserve">проверить папку </w:t>
       </w:r>
       <w:r>
-        <w:t>\recursos\img</w:t>
-      </w:r>
+        <w:t>\</w:t>
+      </w:r>
+      <w:proofErr w:type="spellStart"/>
+      <w:r>
+        <w:t>recursos</w:t>
+      </w:r>
+      <w:proofErr w:type="spellEnd"/>
+      <w:r>
+        <w:t>\</w:t>
+      </w:r>
+      <w:proofErr w:type="spellStart"/>
+      <w:r>
+        <w:t>img</w:t>
+      </w:r>
+      <w:proofErr w:type="spellEnd"/>
       <w:r>
         <w:br/>
         <w:t xml:space="preserve">  </w:t>
@@ -217,21 +473,25 @@
       <w:r>
         <w:t>\</w:t>
       </w:r>
+      <w:proofErr w:type="spellStart"/>
       <w:r>
         <w:rPr>
           <w:lang w:val="en-US"/>
         </w:rPr>
         <w:t>recursos</w:t>
       </w:r>
+      <w:proofErr w:type="spellEnd"/>
       <w:r>
         <w:t>\</w:t>
       </w:r>
+      <w:proofErr w:type="spellStart"/>
       <w:r>
         <w:rPr>
           <w:lang w:val="en-US"/>
         </w:rPr>
         <w:t>img</w:t>
       </w:r>
+      <w:proofErr w:type="spellEnd"/>
     </w:p>
     <w:p>
       <w:pPr>
@@ -278,7 +538,8 @@
           <w:szCs w:val="28"/>
         </w:rPr>
       </w:pPr>
-      <w:hyperlink r:id="rId5" w:history="1">
+      <w:hyperlink r:id="rId6" w:history="1">
+        <w:proofErr w:type="spellStart"/>
         <w:r>
           <w:rPr>
             <w:rStyle w:val="a4"/>
@@ -288,6 +549,7 @@
           </w:rPr>
           <w:t>flaticon</w:t>
         </w:r>
+        <w:proofErr w:type="spellEnd"/>
       </w:hyperlink>
       <w:r>
         <w:rPr>
@@ -297,7 +559,7 @@
         </w:rPr>
         <w:br/>
       </w:r>
-      <w:hyperlink r:id="rId6" w:history="1">
+      <w:hyperlink r:id="rId7" w:history="1">
         <w:r>
           <w:rPr>
             <w:rStyle w:val="a4"/>
@@ -415,7 +677,7 @@
                     </pic:cNvPicPr>
                   </pic:nvPicPr>
                   <pic:blipFill>
-                    <a:blip r:embed="rId7">
+                    <a:blip r:embed="rId8">
                       <a:extLst>
                         <a:ext uri="{28A0092B-C50C-407E-A947-70E740481C1C}">
                           <a14:useLocalDpi xmlns:a14="http://schemas.microsoft.com/office/drawing/2010/main" val="0"/>
@@ -447,6 +709,319 @@
         </w:drawing>
       </w:r>
     </w:p>
+    <w:p>
+      <w:pPr>
+        <w:rPr>
+          <w:rFonts w:cs="Segoe UI Emoji"/>
+        </w:rPr>
+      </w:pPr>
+    </w:p>
+    <w:p>
+      <w:commentRangeStart w:id="1"/>
+      <w:r>
+        <w:rPr>
+          <mc:AlternateContent>
+            <mc:Choice Requires="w16se"/>
+            <mc:Fallback>
+              <w:rFonts w:ascii="Segoe UI Emoji" w:eastAsia="Segoe UI Emoji" w:hAnsi="Segoe UI Emoji" w:cs="Segoe UI Emoji"/>
+            </mc:Fallback>
+          </mc:AlternateContent>
+        </w:rPr>
+        <mc:AlternateContent>
+          <mc:Choice Requires="w16se">
+            <w16se:symEx w16se:font="Segoe UI Emoji" w16se:char="1F516"/>
+          </mc:Choice>
+          <mc:Fallback>
+            <w:t>🔖</w:t>
+          </mc:Fallback>
+        </mc:AlternateContent>
+      </w:r>
+      <w:r>
+        <w:t xml:space="preserve">Добавить ресурсы для инструкции </w:t>
+      </w:r>
+      <w:r>
+        <w:br/>
+      </w:r>
+      <w:r>
+        <w:drawing>
+          <wp:inline distT="0" distB="0" distL="0" distR="0" wp14:anchorId="5B400C3A" wp14:editId="432200C2">
+            <wp:extent cx="5366026" cy="495325"/>
+            <wp:effectExtent l="0" t="0" r="6350" b="0"/>
+            <wp:docPr id="2" name="Рисунок 2" descr="Изображение выглядит как текст&#10;&#10;Автоматически созданное описание"/>
+            <wp:cNvGraphicFramePr>
+              <a:graphicFrameLocks xmlns:a="http://schemas.openxmlformats.org/drawingml/2006/main" noChangeAspect="1"/>
+            </wp:cNvGraphicFramePr>
+            <a:graphic xmlns:a="http://schemas.openxmlformats.org/drawingml/2006/main">
+              <a:graphicData uri="http://schemas.openxmlformats.org/drawingml/2006/picture">
+                <pic:pic xmlns:pic="http://schemas.openxmlformats.org/drawingml/2006/picture">
+                  <pic:nvPicPr>
+                    <pic:cNvPr id="2" name="Рисунок 2" descr="Изображение выглядит как текст&#10;&#10;Автоматически созданное описание"/>
+                    <pic:cNvPicPr/>
+                  </pic:nvPicPr>
+                  <pic:blipFill>
+                    <a:blip r:embed="rId9"/>
+                    <a:stretch>
+                      <a:fillRect/>
+                    </a:stretch>
+                  </pic:blipFill>
+                  <pic:spPr>
+                    <a:xfrm>
+                      <a:off x="0" y="0"/>
+                      <a:ext cx="5366026" cy="495325"/>
+                    </a:xfrm>
+                    <a:prstGeom prst="rect">
+                      <a:avLst/>
+                    </a:prstGeom>
+                  </pic:spPr>
+                </pic:pic>
+              </a:graphicData>
+            </a:graphic>
+          </wp:inline>
+        </w:drawing>
+      </w:r>
+      <w:commentRangeEnd w:id="1"/>
+      <w:r>
+        <w:rPr>
+          <w:rStyle w:val="a6"/>
+        </w:rPr>
+        <w:commentReference w:id="1"/>
+      </w:r>
+    </w:p>
+    <w:p/>
+    <w:p/>
+    <w:p>
+      <w:r>
+        <w:br w:type="page"/>
+      </w:r>
+    </w:p>
+    <w:p>
+      <w:pPr>
+        <w:pStyle w:val="1lvl-"/>
+      </w:pPr>
+      <w:bookmarkStart w:id="2" w:name="_Toc118484974"/>
+      <w:r>
+        <w:rPr>
+          <w:lang w:val="en-US"/>
+        </w:rPr>
+        <w:lastRenderedPageBreak/>
+        <w:t xml:space="preserve">2 </w:t>
+      </w:r>
+      <w:r>
+        <w:t>Основные формы</w:t>
+      </w:r>
+      <w:bookmarkEnd w:id="2"/>
+      <w:r>
+        <w:t xml:space="preserve"> </w:t>
+      </w:r>
+    </w:p>
+    <w:p/>
+    <w:p>
+      <w:pPr>
+        <w:rPr>
+          <w:lang w:val="en-US"/>
+        </w:rPr>
+      </w:pPr>
+      <w:commentRangeStart w:id="3"/>
+      <w:proofErr w:type="spellStart"/>
+      <w:r>
+        <w:rPr>
+          <w:highlight w:val="yellow"/>
+          <w:lang w:val="en-US"/>
+        </w:rPr>
+        <w:t>SettingsWorldForm</w:t>
+      </w:r>
+      <w:commentRangeEnd w:id="3"/>
+      <w:proofErr w:type="spellEnd"/>
+      <w:r>
+        <w:rPr>
+          <w:rStyle w:val="a6"/>
+        </w:rPr>
+        <w:commentReference w:id="3"/>
+      </w:r>
+      <w:r>
+        <w:rPr>
+          <w:lang w:val="en-US"/>
+        </w:rPr>
+        <w:t xml:space="preserve"> </w:t>
+      </w:r>
+    </w:p>
+    <w:p>
+      <w:r>
+        <w:t>Главная, загрузочная форма находится в следующей папке:</w:t>
+      </w:r>
+    </w:p>
+    <w:p>
+      <w:r>
+        <w:drawing>
+          <wp:inline distT="0" distB="0" distL="0" distR="0" wp14:anchorId="167C4A32" wp14:editId="3937148A">
+            <wp:extent cx="1981302" cy="1441524"/>
+            <wp:effectExtent l="0" t="0" r="0" b="6350"/>
+            <wp:docPr id="3" name="Рисунок 3" descr="Изображение выглядит как текст&#10;&#10;Автоматически созданное описание"/>
+            <wp:cNvGraphicFramePr>
+              <a:graphicFrameLocks xmlns:a="http://schemas.openxmlformats.org/drawingml/2006/main" noChangeAspect="1"/>
+            </wp:cNvGraphicFramePr>
+            <a:graphic xmlns:a="http://schemas.openxmlformats.org/drawingml/2006/main">
+              <a:graphicData uri="http://schemas.openxmlformats.org/drawingml/2006/picture">
+                <pic:pic xmlns:pic="http://schemas.openxmlformats.org/drawingml/2006/picture">
+                  <pic:nvPicPr>
+                    <pic:cNvPr id="3" name="Рисунок 3" descr="Изображение выглядит как текст&#10;&#10;Автоматически созданное описание"/>
+                    <pic:cNvPicPr/>
+                  </pic:nvPicPr>
+                  <pic:blipFill>
+                    <a:blip r:embed="rId14"/>
+                    <a:stretch>
+                      <a:fillRect/>
+                    </a:stretch>
+                  </pic:blipFill>
+                  <pic:spPr>
+                    <a:xfrm>
+                      <a:off x="0" y="0"/>
+                      <a:ext cx="1981302" cy="1441524"/>
+                    </a:xfrm>
+                    <a:prstGeom prst="rect">
+                      <a:avLst/>
+                    </a:prstGeom>
+                  </pic:spPr>
+                </pic:pic>
+              </a:graphicData>
+            </a:graphic>
+          </wp:inline>
+        </w:drawing>
+      </w:r>
+    </w:p>
+    <w:p>
+      <w:r>
+        <w:drawing>
+          <wp:inline distT="0" distB="0" distL="0" distR="0" wp14:anchorId="54E2EBAC" wp14:editId="20781342">
+            <wp:extent cx="1809843" cy="279414"/>
+            <wp:effectExtent l="0" t="0" r="0" b="6350"/>
+            <wp:docPr id="4" name="Рисунок 4"/>
+            <wp:cNvGraphicFramePr>
+              <a:graphicFrameLocks xmlns:a="http://schemas.openxmlformats.org/drawingml/2006/main" noChangeAspect="1"/>
+            </wp:cNvGraphicFramePr>
+            <a:graphic xmlns:a="http://schemas.openxmlformats.org/drawingml/2006/main">
+              <a:graphicData uri="http://schemas.openxmlformats.org/drawingml/2006/picture">
+                <pic:pic xmlns:pic="http://schemas.openxmlformats.org/drawingml/2006/picture">
+                  <pic:nvPicPr>
+                    <pic:cNvPr id="1" name=""/>
+                    <pic:cNvPicPr/>
+                  </pic:nvPicPr>
+                  <pic:blipFill>
+                    <a:blip r:embed="rId15"/>
+                    <a:stretch>
+                      <a:fillRect/>
+                    </a:stretch>
+                  </pic:blipFill>
+                  <pic:spPr>
+                    <a:xfrm>
+                      <a:off x="0" y="0"/>
+                      <a:ext cx="1809843" cy="279414"/>
+                    </a:xfrm>
+                    <a:prstGeom prst="rect">
+                      <a:avLst/>
+                    </a:prstGeom>
+                  </pic:spPr>
+                </pic:pic>
+              </a:graphicData>
+            </a:graphic>
+          </wp:inline>
+        </w:drawing>
+      </w:r>
+    </w:p>
+    <w:p>
+      <w:r>
+        <w:t>Имеет следующий вид:</w:t>
+      </w:r>
+    </w:p>
+    <w:p>
+      <w:r>
+        <w:drawing>
+          <wp:inline distT="0" distB="0" distL="0" distR="0" wp14:anchorId="47AE21C6" wp14:editId="13D2A09C">
+            <wp:extent cx="3242694" cy="3041650"/>
+            <wp:effectExtent l="0" t="0" r="0" b="6350"/>
+            <wp:docPr id="5" name="Рисунок 5"/>
+            <wp:cNvGraphicFramePr>
+              <a:graphicFrameLocks xmlns:a="http://schemas.openxmlformats.org/drawingml/2006/main" noChangeAspect="1"/>
+            </wp:cNvGraphicFramePr>
+            <a:graphic xmlns:a="http://schemas.openxmlformats.org/drawingml/2006/main">
+              <a:graphicData uri="http://schemas.openxmlformats.org/drawingml/2006/picture">
+                <pic:pic xmlns:pic="http://schemas.openxmlformats.org/drawingml/2006/picture">
+                  <pic:nvPicPr>
+                    <pic:cNvPr id="1" name=""/>
+                    <pic:cNvPicPr/>
+                  </pic:nvPicPr>
+                  <pic:blipFill>
+                    <a:blip r:embed="rId16"/>
+                    <a:stretch>
+                      <a:fillRect/>
+                    </a:stretch>
+                  </pic:blipFill>
+                  <pic:spPr>
+                    <a:xfrm>
+                      <a:off x="0" y="0"/>
+                      <a:ext cx="3246174" cy="3044915"/>
+                    </a:xfrm>
+                    <a:prstGeom prst="rect">
+                      <a:avLst/>
+                    </a:prstGeom>
+                  </pic:spPr>
+                </pic:pic>
+              </a:graphicData>
+            </a:graphic>
+          </wp:inline>
+        </w:drawing>
+      </w:r>
+    </w:p>
+    <w:p>
+      <w:r>
+        <w:t>Без каких-либо дополнительных выводов. Если необходимо создать новый мир, то:</w:t>
+      </w:r>
+    </w:p>
+    <w:p>
+      <w:r>
+        <w:drawing>
+          <wp:inline distT="0" distB="0" distL="0" distR="0" wp14:anchorId="4E2CF614" wp14:editId="2DE94CFC">
+            <wp:extent cx="2216264" cy="762039"/>
+            <wp:effectExtent l="0" t="0" r="0" b="0"/>
+            <wp:docPr id="6" name="Рисунок 6" descr="Изображение выглядит как текст&#10;&#10;Автоматически созданное описание"/>
+            <wp:cNvGraphicFramePr>
+              <a:graphicFrameLocks xmlns:a="http://schemas.openxmlformats.org/drawingml/2006/main" noChangeAspect="1"/>
+            </wp:cNvGraphicFramePr>
+            <a:graphic xmlns:a="http://schemas.openxmlformats.org/drawingml/2006/main">
+              <a:graphicData uri="http://schemas.openxmlformats.org/drawingml/2006/picture">
+                <pic:pic xmlns:pic="http://schemas.openxmlformats.org/drawingml/2006/picture">
+                  <pic:nvPicPr>
+                    <pic:cNvPr id="6" name="Рисунок 6" descr="Изображение выглядит как текст&#10;&#10;Автоматически созданное описание"/>
+                    <pic:cNvPicPr/>
+                  </pic:nvPicPr>
+                  <pic:blipFill>
+                    <a:blip r:embed="rId17"/>
+                    <a:stretch>
+                      <a:fillRect/>
+                    </a:stretch>
+                  </pic:blipFill>
+                  <pic:spPr>
+                    <a:xfrm>
+                      <a:off x="0" y="0"/>
+                      <a:ext cx="2216264" cy="762039"/>
+                    </a:xfrm>
+                    <a:prstGeom prst="rect">
+                      <a:avLst/>
+                    </a:prstGeom>
+                  </pic:spPr>
+                </pic:pic>
+              </a:graphicData>
+            </a:graphic>
+          </wp:inline>
+        </w:drawing>
+      </w:r>
+    </w:p>
+    <w:p/>
+    <w:p>
+      <w:r>
+        <w:br w:type="page"/>
+      </w:r>
+    </w:p>
     <w:p/>
     <w:sectPr>
       <w:pgSz w:w="11906" w:h="16838"/>
@@ -456,6 +1031,66 @@
     </w:sectPr>
   </w:body>
 </w:document>
+</file>
+
+<file path=word/comments.xml><?xml version="1.0" encoding="utf-8"?>
+<w:comments xmlns:wpc="http://schemas.microsoft.com/office/word/2010/wordprocessingCanvas" xmlns:cx="http://schemas.microsoft.com/office/drawing/2014/chartex" xmlns:cx1="http://schemas.microsoft.com/office/drawing/2015/9/8/chartex" xmlns:cx2="http://schemas.microsoft.com/office/drawing/2015/10/21/chartex" xmlns:cx3="http://schemas.microsoft.com/office/drawing/2016/5/9/chartex" xmlns:cx4="http://schemas.microsoft.com/office/drawing/2016/5/10/chartex" xmlns:cx5="http://schemas.microsoft.com/office/drawing/2016/5/11/chartex" xmlns:cx6="http://schemas.microsoft.com/office/drawing/2016/5/12/chartex" xmlns:cx7="http://schemas.microsoft.com/office/drawing/2016/5/13/chartex" xmlns:cx8="http://schemas.microsoft.com/office/drawing/2016/5/14/chartex" xmlns:mc="http://schemas.openxmlformats.org/markup-compatibility/2006" xmlns:aink="http://schemas.microsoft.com/office/drawing/2016/ink" xmlns:am3d="http://schemas.microsoft.com/office/drawing/2017/model3d" xmlns:o="urn:schemas-microsoft-com:office:office" xmlns:oel="http://schemas.microsoft.com/office/2019/extlst" xmlns:r="http://schemas.openxmlformats.org/officeDocument/2006/relationships" xmlns:m="http://schemas.openxmlformats.org/officeDocument/2006/math" xmlns:v="urn:schemas-microsoft-com:vml" xmlns:wp14="http://schemas.microsoft.com/office/word/2010/wordprocessingDrawing" xmlns:wp="http://schemas.openxmlformats.org/drawingml/2006/wordprocessingDrawing" xmlns:w10="urn:schemas-microsoft-com:office:word" xmlns:w="http://schemas.openxmlformats.org/wordprocessingml/2006/main" xmlns:w14="http://schemas.microsoft.com/office/word/2010/wordml" xmlns:w15="http://schemas.microsoft.com/office/word/2012/wordml" xmlns:w16cex="http://schemas.microsoft.com/office/word/2018/wordml/cex" xmlns:w16cid="http://schemas.microsoft.com/office/word/2016/wordml/cid" xmlns:w16="http://schemas.microsoft.com/office/word/2018/wordml" xmlns:w16sdtdh="http://schemas.microsoft.com/office/word/2020/wordml/sdtdatahash" xmlns:w16se="http://schemas.microsoft.com/office/word/2015/wordml/symex" xmlns:wpg="http://schemas.microsoft.com/office/word/2010/wordprocessingGroup" xmlns:wpi="http://schemas.microsoft.com/office/word/2010/wordprocessingInk" xmlns:wne="http://schemas.microsoft.com/office/word/2006/wordml" xmlns:wps="http://schemas.microsoft.com/office/word/2010/wordprocessingShape" mc:Ignorable="w14 w15 w16se w16cid w16 w16cex w16sdtdh wp14">
+  <w:comment w:id="1" w:author="Sofiia Orekhova" w:date="2022-11-04T20:04:00Z" w:initials="SO">
+    <w:p>
+      <w:pPr>
+        <w:pStyle w:val="a7"/>
+        <w:jc w:val="left"/>
+      </w:pPr>
+      <w:r>
+        <w:rPr>
+          <w:rStyle w:val="a6"/>
+        </w:rPr>
+        <w:annotationRef/>
+      </w:r>
+      <w:r>
+        <w:t>🔖Добавить остальные ресурсы, для формы инструкций</w:t>
+      </w:r>
+    </w:p>
+  </w:comment>
+  <w:comment w:id="3" w:author="Sofiia Orekhova" w:date="2022-11-04T20:12:00Z" w:initials="SO">
+    <w:p>
+      <w:pPr>
+        <w:pStyle w:val="a7"/>
+        <w:jc w:val="left"/>
+      </w:pPr>
+      <w:r>
+        <w:rPr>
+          <w:rStyle w:val="a6"/>
+        </w:rPr>
+        <w:annotationRef/>
+      </w:r>
+      <w:r>
+        <w:t>Описание главной формы, с ее методами!</w:t>
+      </w:r>
+    </w:p>
+  </w:comment>
+</w:comments>
+</file>
+
+<file path=word/commentsExtended.xml><?xml version="1.0" encoding="utf-8"?>
+<w15:commentsEx xmlns:wpc="http://schemas.microsoft.com/office/word/2010/wordprocessingCanvas" xmlns:cx="http://schemas.microsoft.com/office/drawing/2014/chartex" xmlns:cx1="http://schemas.microsoft.com/office/drawing/2015/9/8/chartex" xmlns:cx2="http://schemas.microsoft.com/office/drawing/2015/10/21/chartex" xmlns:cx3="http://schemas.microsoft.com/office/drawing/2016/5/9/chartex" xmlns:cx4="http://schemas.microsoft.com/office/drawing/2016/5/10/chartex" xmlns:cx5="http://schemas.microsoft.com/office/drawing/2016/5/11/chartex" xmlns:cx6="http://schemas.microsoft.com/office/drawing/2016/5/12/chartex" xmlns:cx7="http://schemas.microsoft.com/office/drawing/2016/5/13/chartex" xmlns:cx8="http://schemas.microsoft.com/office/drawing/2016/5/14/chartex" xmlns:mc="http://schemas.openxmlformats.org/markup-compatibility/2006" xmlns:aink="http://schemas.microsoft.com/office/drawing/2016/ink" xmlns:am3d="http://schemas.microsoft.com/office/drawing/2017/model3d" xmlns:o="urn:schemas-microsoft-com:office:office" xmlns:oel="http://schemas.microsoft.com/office/2019/extlst" xmlns:r="http://schemas.openxmlformats.org/officeDocument/2006/relationships" xmlns:m="http://schemas.openxmlformats.org/officeDocument/2006/math" xmlns:v="urn:schemas-microsoft-com:vml" xmlns:wp14="http://schemas.microsoft.com/office/word/2010/wordprocessingDrawing" xmlns:wp="http://schemas.openxmlformats.org/drawingml/2006/wordprocessingDrawing" xmlns:w10="urn:schemas-microsoft-com:office:word" xmlns:w="http://schemas.openxmlformats.org/wordprocessingml/2006/main" xmlns:w14="http://schemas.microsoft.com/office/word/2010/wordml" xmlns:w15="http://schemas.microsoft.com/office/word/2012/wordml" xmlns:w16cex="http://schemas.microsoft.com/office/word/2018/wordml/cex" xmlns:w16cid="http://schemas.microsoft.com/office/word/2016/wordml/cid" xmlns:w16="http://schemas.microsoft.com/office/word/2018/wordml" xmlns:w16sdtdh="http://schemas.microsoft.com/office/word/2020/wordml/sdtdatahash" xmlns:w16se="http://schemas.microsoft.com/office/word/2015/wordml/symex" xmlns:wpg="http://schemas.microsoft.com/office/word/2010/wordprocessingGroup" xmlns:wpi="http://schemas.microsoft.com/office/word/2010/wordprocessingInk" xmlns:wne="http://schemas.microsoft.com/office/word/2006/wordml" xmlns:wps="http://schemas.microsoft.com/office/word/2010/wordprocessingShape" mc:Ignorable="w14 w15 w16se w16cid w16 w16cex w16sdtdh wp14">
+  <w15:commentEx w15:paraId="5CF54296" w15:done="0"/>
+  <w15:commentEx w15:paraId="3C1C6B34" w15:done="0"/>
+</w15:commentsEx>
+</file>
+
+<file path=word/commentsExtensible.xml><?xml version="1.0" encoding="utf-8"?>
+<w16cex:commentsExtensible xmlns:wpc="http://schemas.microsoft.com/office/word/2010/wordprocessingCanvas" xmlns:cx="http://schemas.microsoft.com/office/drawing/2014/chartex" xmlns:cx1="http://schemas.microsoft.com/office/drawing/2015/9/8/chartex" xmlns:cx2="http://schemas.microsoft.com/office/drawing/2015/10/21/chartex" xmlns:cx3="http://schemas.microsoft.com/office/drawing/2016/5/9/chartex" xmlns:cx4="http://schemas.microsoft.com/office/drawing/2016/5/10/chartex" xmlns:cx5="http://schemas.microsoft.com/office/drawing/2016/5/11/chartex" xmlns:cx6="http://schemas.microsoft.com/office/drawing/2016/5/12/chartex" xmlns:cx7="http://schemas.microsoft.com/office/drawing/2016/5/13/chartex" xmlns:cx8="http://schemas.microsoft.com/office/drawing/2016/5/14/chartex" xmlns:mc="http://schemas.openxmlformats.org/markup-compatibility/2006" xmlns:aink="http://schemas.microsoft.com/office/drawing/2016/ink" xmlns:am3d="http://schemas.microsoft.com/office/drawing/2017/model3d" xmlns:o="urn:schemas-microsoft-com:office:office" xmlns:oel="http://schemas.microsoft.com/office/2019/extlst" xmlns:r="http://schemas.openxmlformats.org/officeDocument/2006/relationships" xmlns:m="http://schemas.openxmlformats.org/officeDocument/2006/math" xmlns:v="urn:schemas-microsoft-com:vml" xmlns:wp14="http://schemas.microsoft.com/office/word/2010/wordprocessingDrawing" xmlns:wp="http://schemas.openxmlformats.org/drawingml/2006/wordprocessingDrawing" xmlns:w10="urn:schemas-microsoft-com:office:word" xmlns:w="http://schemas.openxmlformats.org/wordprocessingml/2006/main" xmlns:w14="http://schemas.microsoft.com/office/word/2010/wordml" xmlns:w15="http://schemas.microsoft.com/office/word/2012/wordml" xmlns:w16cex="http://schemas.microsoft.com/office/word/2018/wordml/cex" xmlns:w16cid="http://schemas.microsoft.com/office/word/2016/wordml/cid" xmlns:w16="http://schemas.microsoft.com/office/word/2018/wordml" xmlns:w16sdtdh="http://schemas.microsoft.com/office/word/2020/wordml/sdtdatahash" xmlns:w16se="http://schemas.microsoft.com/office/word/2015/wordml/symex" xmlns:wpg="http://schemas.microsoft.com/office/word/2010/wordprocessingGroup" xmlns:wpi="http://schemas.microsoft.com/office/word/2010/wordprocessingInk" xmlns:wne="http://schemas.microsoft.com/office/word/2006/wordml" xmlns:wps="http://schemas.microsoft.com/office/word/2010/wordprocessingShape" mc:Ignorable="w14 w15 w16se w16cid w16 w16cex w16sdtdh wp14">
+  <w16cex:commentExtensible w16cex:durableId="270FEEE5" w16cex:dateUtc="2022-11-04T17:04:00Z"/>
+  <w16cex:commentExtensible w16cex:durableId="270FF0B8" w16cex:dateUtc="2022-11-04T17:12:00Z"/>
+</w16cex:commentsExtensible>
+</file>
+
+<file path=word/commentsIds.xml><?xml version="1.0" encoding="utf-8"?>
+<w16cid:commentsIds xmlns:wpc="http://schemas.microsoft.com/office/word/2010/wordprocessingCanvas" xmlns:cx="http://schemas.microsoft.com/office/drawing/2014/chartex" xmlns:cx1="http://schemas.microsoft.com/office/drawing/2015/9/8/chartex" xmlns:cx2="http://schemas.microsoft.com/office/drawing/2015/10/21/chartex" xmlns:cx3="http://schemas.microsoft.com/office/drawing/2016/5/9/chartex" xmlns:cx4="http://schemas.microsoft.com/office/drawing/2016/5/10/chartex" xmlns:cx5="http://schemas.microsoft.com/office/drawing/2016/5/11/chartex" xmlns:cx6="http://schemas.microsoft.com/office/drawing/2016/5/12/chartex" xmlns:cx7="http://schemas.microsoft.com/office/drawing/2016/5/13/chartex" xmlns:cx8="http://schemas.microsoft.com/office/drawing/2016/5/14/chartex" xmlns:mc="http://schemas.openxmlformats.org/markup-compatibility/2006" xmlns:aink="http://schemas.microsoft.com/office/drawing/2016/ink" xmlns:am3d="http://schemas.microsoft.com/office/drawing/2017/model3d" xmlns:o="urn:schemas-microsoft-com:office:office" xmlns:oel="http://schemas.microsoft.com/office/2019/extlst" xmlns:r="http://schemas.openxmlformats.org/officeDocument/2006/relationships" xmlns:m="http://schemas.openxmlformats.org/officeDocument/2006/math" xmlns:v="urn:schemas-microsoft-com:vml" xmlns:wp14="http://schemas.microsoft.com/office/word/2010/wordprocessingDrawing" xmlns:wp="http://schemas.openxmlformats.org/drawingml/2006/wordprocessingDrawing" xmlns:w10="urn:schemas-microsoft-com:office:word" xmlns:w="http://schemas.openxmlformats.org/wordprocessingml/2006/main" xmlns:w14="http://schemas.microsoft.com/office/word/2010/wordml" xmlns:w15="http://schemas.microsoft.com/office/word/2012/wordml" xmlns:w16cex="http://schemas.microsoft.com/office/word/2018/wordml/cex" xmlns:w16cid="http://schemas.microsoft.com/office/word/2016/wordml/cid" xmlns:w16="http://schemas.microsoft.com/office/word/2018/wordml" xmlns:w16sdtdh="http://schemas.microsoft.com/office/word/2020/wordml/sdtdatahash" xmlns:w16se="http://schemas.microsoft.com/office/word/2015/wordml/symex" xmlns:wpg="http://schemas.microsoft.com/office/word/2010/wordprocessingGroup" xmlns:wpi="http://schemas.microsoft.com/office/word/2010/wordprocessingInk" xmlns:wne="http://schemas.microsoft.com/office/word/2006/wordml" xmlns:wps="http://schemas.microsoft.com/office/word/2010/wordprocessingShape" mc:Ignorable="w14 w15 w16se w16cid w16 w16cex w16sdtdh wp14">
+  <w16cid:commentId w16cid:paraId="5CF54296" w16cid:durableId="270FEEE5"/>
+  <w16cid:commentId w16cid:paraId="3C1C6B34" w16cid:durableId="270FF0B8"/>
+</w16cid:commentsIds>
 </file>
 
 <file path=word/numbering.xml><?xml version="1.0" encoding="utf-8"?>
@@ -470,7 +1105,7 @@
       <w:lvlText w:val="%1)"/>
       <w:lvlJc w:val="left"/>
       <w:pPr>
-        <w:ind w:left="720" w:hanging="360"/>
+        <w:ind w:left="630" w:hanging="360"/>
       </w:pPr>
       <w:rPr>
         <w:rFonts w:hint="default"/>
@@ -482,7 +1117,7 @@
       <w:lvlText w:val="%2."/>
       <w:lvlJc w:val="left"/>
       <w:pPr>
-        <w:ind w:left="1440" w:hanging="360"/>
+        <w:ind w:left="1350" w:hanging="360"/>
       </w:pPr>
     </w:lvl>
     <w:lvl w:ilvl="2" w:tplc="0419001B" w:tentative="1">
@@ -491,7 +1126,7 @@
       <w:lvlText w:val="%3."/>
       <w:lvlJc w:val="right"/>
       <w:pPr>
-        <w:ind w:left="2160" w:hanging="180"/>
+        <w:ind w:left="2070" w:hanging="180"/>
       </w:pPr>
     </w:lvl>
     <w:lvl w:ilvl="3" w:tplc="0419000F" w:tentative="1">
@@ -500,7 +1135,7 @@
       <w:lvlText w:val="%4."/>
       <w:lvlJc w:val="left"/>
       <w:pPr>
-        <w:ind w:left="2880" w:hanging="360"/>
+        <w:ind w:left="2790" w:hanging="360"/>
       </w:pPr>
     </w:lvl>
     <w:lvl w:ilvl="4" w:tplc="04190019" w:tentative="1">
@@ -509,7 +1144,7 @@
       <w:lvlText w:val="%5."/>
       <w:lvlJc w:val="left"/>
       <w:pPr>
-        <w:ind w:left="3600" w:hanging="360"/>
+        <w:ind w:left="3510" w:hanging="360"/>
       </w:pPr>
     </w:lvl>
     <w:lvl w:ilvl="5" w:tplc="0419001B" w:tentative="1">
@@ -518,7 +1153,7 @@
       <w:lvlText w:val="%6."/>
       <w:lvlJc w:val="right"/>
       <w:pPr>
-        <w:ind w:left="4320" w:hanging="180"/>
+        <w:ind w:left="4230" w:hanging="180"/>
       </w:pPr>
     </w:lvl>
     <w:lvl w:ilvl="6" w:tplc="0419000F" w:tentative="1">
@@ -527,7 +1162,7 @@
       <w:lvlText w:val="%7."/>
       <w:lvlJc w:val="left"/>
       <w:pPr>
-        <w:ind w:left="5040" w:hanging="360"/>
+        <w:ind w:left="4950" w:hanging="360"/>
       </w:pPr>
     </w:lvl>
     <w:lvl w:ilvl="7" w:tplc="04190019" w:tentative="1">
@@ -536,7 +1171,7 @@
       <w:lvlText w:val="%8."/>
       <w:lvlJc w:val="left"/>
       <w:pPr>
-        <w:ind w:left="5760" w:hanging="360"/>
+        <w:ind w:left="5670" w:hanging="360"/>
       </w:pPr>
     </w:lvl>
     <w:lvl w:ilvl="8" w:tplc="0419001B" w:tentative="1">
@@ -545,7 +1180,7 @@
       <w:lvlText w:val="%9."/>
       <w:lvlJc w:val="right"/>
       <w:pPr>
-        <w:ind w:left="6480" w:hanging="180"/>
+        <w:ind w:left="6390" w:hanging="180"/>
       </w:pPr>
     </w:lvl>
   </w:abstractNum>
@@ -553,6 +1188,14 @@
     <w:abstractNumId w:val="0"/>
   </w:num>
 </w:numbering>
+</file>
+
+<file path=word/people.xml><?xml version="1.0" encoding="utf-8"?>
+<w15:people xmlns:wpc="http://schemas.microsoft.com/office/word/2010/wordprocessingCanvas" xmlns:cx="http://schemas.microsoft.com/office/drawing/2014/chartex" xmlns:cx1="http://schemas.microsoft.com/office/drawing/2015/9/8/chartex" xmlns:cx2="http://schemas.microsoft.com/office/drawing/2015/10/21/chartex" xmlns:cx3="http://schemas.microsoft.com/office/drawing/2016/5/9/chartex" xmlns:cx4="http://schemas.microsoft.com/office/drawing/2016/5/10/chartex" xmlns:cx5="http://schemas.microsoft.com/office/drawing/2016/5/11/chartex" xmlns:cx6="http://schemas.microsoft.com/office/drawing/2016/5/12/chartex" xmlns:cx7="http://schemas.microsoft.com/office/drawing/2016/5/13/chartex" xmlns:cx8="http://schemas.microsoft.com/office/drawing/2016/5/14/chartex" xmlns:mc="http://schemas.openxmlformats.org/markup-compatibility/2006" xmlns:aink="http://schemas.microsoft.com/office/drawing/2016/ink" xmlns:am3d="http://schemas.microsoft.com/office/drawing/2017/model3d" xmlns:o="urn:schemas-microsoft-com:office:office" xmlns:oel="http://schemas.microsoft.com/office/2019/extlst" xmlns:r="http://schemas.openxmlformats.org/officeDocument/2006/relationships" xmlns:m="http://schemas.openxmlformats.org/officeDocument/2006/math" xmlns:v="urn:schemas-microsoft-com:vml" xmlns:wp14="http://schemas.microsoft.com/office/word/2010/wordprocessingDrawing" xmlns:wp="http://schemas.openxmlformats.org/drawingml/2006/wordprocessingDrawing" xmlns:w10="urn:schemas-microsoft-com:office:word" xmlns:w="http://schemas.openxmlformats.org/wordprocessingml/2006/main" xmlns:w14="http://schemas.microsoft.com/office/word/2010/wordml" xmlns:w15="http://schemas.microsoft.com/office/word/2012/wordml" xmlns:w16cex="http://schemas.microsoft.com/office/word/2018/wordml/cex" xmlns:w16cid="http://schemas.microsoft.com/office/word/2016/wordml/cid" xmlns:w16="http://schemas.microsoft.com/office/word/2018/wordml" xmlns:w16sdtdh="http://schemas.microsoft.com/office/word/2020/wordml/sdtdatahash" xmlns:w16se="http://schemas.microsoft.com/office/word/2015/wordml/symex" xmlns:wpg="http://schemas.microsoft.com/office/word/2010/wordprocessingGroup" xmlns:wpi="http://schemas.microsoft.com/office/word/2010/wordprocessingInk" xmlns:wne="http://schemas.microsoft.com/office/word/2006/wordml" xmlns:wps="http://schemas.microsoft.com/office/word/2010/wordprocessingShape" mc:Ignorable="w14 w15 w16se w16cid w16 w16cex w16sdtdh wp14">
+  <w15:person w15:author="Sofiia Orekhova">
+    <w15:presenceInfo w15:providerId="Windows Live" w15:userId="6caae9f9cb25aa6b"/>
+  </w15:person>
+</w15:people>
 </file>
 
 <file path=word/styles.xml><?xml version="1.0" encoding="utf-8"?>
@@ -592,7 +1235,7 @@
     <w:lsdException w:name="index 7" w:semiHidden="1" w:unhideWhenUsed="1"/>
     <w:lsdException w:name="index 8" w:semiHidden="1" w:unhideWhenUsed="1"/>
     <w:lsdException w:name="index 9" w:semiHidden="1" w:unhideWhenUsed="1"/>
-    <w:lsdException w:name="toc 1" w:semiHidden="1" w:uiPriority="39" w:unhideWhenUsed="1"/>
+    <w:lsdException w:name="toc 1" w:semiHidden="1" w:uiPriority="39" w:unhideWhenUsed="1" w:qFormat="1"/>
     <w:lsdException w:name="toc 2" w:semiHidden="1" w:uiPriority="39" w:unhideWhenUsed="1"/>
     <w:lsdException w:name="toc 3" w:semiHidden="1" w:uiPriority="39" w:unhideWhenUsed="1"/>
     <w:lsdException w:name="toc 4" w:semiHidden="1" w:uiPriority="39" w:unhideWhenUsed="1"/>
@@ -953,6 +1596,35 @@
   <w:style w:type="paragraph" w:default="1" w:styleId="a">
     <w:name w:val="Normal"/>
     <w:qFormat/>
+    <w:rsid w:val="00AC45B2"/>
+    <w:pPr>
+      <w:jc w:val="both"/>
+    </w:pPr>
+    <w:rPr>
+      <w:rFonts w:ascii="Times New Roman" w:hAnsi="Times New Roman"/>
+      <w:sz w:val="24"/>
+    </w:rPr>
+  </w:style>
+  <w:style w:type="paragraph" w:styleId="1">
+    <w:name w:val="heading 1"/>
+    <w:basedOn w:val="a"/>
+    <w:next w:val="a"/>
+    <w:link w:val="10"/>
+    <w:uiPriority w:val="9"/>
+    <w:qFormat/>
+    <w:rsid w:val="00EC2ACF"/>
+    <w:pPr>
+      <w:keepNext/>
+      <w:keepLines/>
+      <w:spacing w:before="240" w:after="0"/>
+      <w:outlineLvl w:val="0"/>
+    </w:pPr>
+    <w:rPr>
+      <w:rFonts w:asciiTheme="majorHAnsi" w:eastAsiaTheme="majorEastAsia" w:hAnsiTheme="majorHAnsi" w:cstheme="majorBidi"/>
+      <w:color w:val="2F5496" w:themeColor="accent1" w:themeShade="BF"/>
+      <w:sz w:val="32"/>
+      <w:szCs w:val="32"/>
+    </w:rPr>
   </w:style>
   <w:style w:type="character" w:default="1" w:styleId="a0">
     <w:name w:val="Default Paragraph Font"/>
@@ -1013,6 +1685,133 @@
     <w:rPr>
       <w:color w:val="605E5C"/>
       <w:shd w:val="clear" w:color="auto" w:fill="E1DFDD"/>
+    </w:rPr>
+  </w:style>
+  <w:style w:type="character" w:styleId="a6">
+    <w:name w:val="annotation reference"/>
+    <w:basedOn w:val="a0"/>
+    <w:uiPriority w:val="99"/>
+    <w:semiHidden/>
+    <w:unhideWhenUsed/>
+    <w:rsid w:val="00692965"/>
+    <w:rPr>
+      <w:sz w:val="16"/>
+      <w:szCs w:val="16"/>
+    </w:rPr>
+  </w:style>
+  <w:style w:type="paragraph" w:styleId="a7">
+    <w:name w:val="annotation text"/>
+    <w:basedOn w:val="a"/>
+    <w:link w:val="a8"/>
+    <w:uiPriority w:val="99"/>
+    <w:unhideWhenUsed/>
+    <w:rsid w:val="00692965"/>
+    <w:pPr>
+      <w:spacing w:line="240" w:lineRule="auto"/>
+    </w:pPr>
+    <w:rPr>
+      <w:sz w:val="20"/>
+      <w:szCs w:val="20"/>
+    </w:rPr>
+  </w:style>
+  <w:style w:type="character" w:customStyle="1" w:styleId="a8">
+    <w:name w:val="Текст примечания Знак"/>
+    <w:basedOn w:val="a0"/>
+    <w:link w:val="a7"/>
+    <w:uiPriority w:val="99"/>
+    <w:rsid w:val="00692965"/>
+    <w:rPr>
+      <w:sz w:val="20"/>
+      <w:szCs w:val="20"/>
+    </w:rPr>
+  </w:style>
+  <w:style w:type="paragraph" w:styleId="a9">
+    <w:name w:val="annotation subject"/>
+    <w:basedOn w:val="a7"/>
+    <w:next w:val="a7"/>
+    <w:link w:val="aa"/>
+    <w:uiPriority w:val="99"/>
+    <w:semiHidden/>
+    <w:unhideWhenUsed/>
+    <w:rsid w:val="00692965"/>
+    <w:rPr>
+      <w:b/>
+      <w:bCs/>
+    </w:rPr>
+  </w:style>
+  <w:style w:type="character" w:customStyle="1" w:styleId="aa">
+    <w:name w:val="Тема примечания Знак"/>
+    <w:basedOn w:val="a8"/>
+    <w:link w:val="a9"/>
+    <w:uiPriority w:val="99"/>
+    <w:semiHidden/>
+    <w:rsid w:val="00692965"/>
+    <w:rPr>
+      <w:b/>
+      <w:bCs/>
+      <w:sz w:val="20"/>
+      <w:szCs w:val="20"/>
+    </w:rPr>
+  </w:style>
+  <w:style w:type="paragraph" w:customStyle="1" w:styleId="1lvl-">
+    <w:name w:val="1lvl-Заголовок"/>
+    <w:basedOn w:val="1"/>
+    <w:next w:val="a"/>
+    <w:link w:val="1lvl-0"/>
+    <w:qFormat/>
+    <w:rsid w:val="00EC2ACF"/>
+    <w:pPr>
+      <w:keepNext w:val="0"/>
+      <w:keepLines w:val="0"/>
+      <w:widowControl w:val="0"/>
+      <w:spacing w:before="0" w:line="360" w:lineRule="auto"/>
+      <w:ind w:firstLine="709"/>
+    </w:pPr>
+    <w:rPr>
+      <w:rFonts w:ascii="Times New Roman" w:hAnsi="Times New Roman"/>
+      <w:color w:val="000000" w:themeColor="text1"/>
+      <w:sz w:val="28"/>
+    </w:rPr>
+  </w:style>
+  <w:style w:type="character" w:customStyle="1" w:styleId="10">
+    <w:name w:val="Заголовок 1 Знак"/>
+    <w:basedOn w:val="a0"/>
+    <w:link w:val="1"/>
+    <w:uiPriority w:val="9"/>
+    <w:rsid w:val="00EC2ACF"/>
+    <w:rPr>
+      <w:rFonts w:asciiTheme="majorHAnsi" w:eastAsiaTheme="majorEastAsia" w:hAnsiTheme="majorHAnsi" w:cstheme="majorBidi"/>
+      <w:color w:val="2F5496" w:themeColor="accent1" w:themeShade="BF"/>
+      <w:sz w:val="32"/>
+      <w:szCs w:val="32"/>
+    </w:rPr>
+  </w:style>
+  <w:style w:type="character" w:customStyle="1" w:styleId="1lvl-0">
+    <w:name w:val="1lvl-Заголовок Знак"/>
+    <w:basedOn w:val="10"/>
+    <w:link w:val="1lvl-"/>
+    <w:rsid w:val="00EC2ACF"/>
+    <w:rPr>
+      <w:rFonts w:ascii="Times New Roman" w:eastAsiaTheme="majorEastAsia" w:hAnsi="Times New Roman" w:cstheme="majorBidi"/>
+      <w:color w:val="000000" w:themeColor="text1"/>
+      <w:sz w:val="28"/>
+      <w:szCs w:val="32"/>
+    </w:rPr>
+  </w:style>
+  <w:style w:type="paragraph" w:styleId="11">
+    <w:name w:val="toc 1"/>
+    <w:basedOn w:val="a"/>
+    <w:next w:val="a"/>
+    <w:uiPriority w:val="39"/>
+    <w:unhideWhenUsed/>
+    <w:qFormat/>
+    <w:rsid w:val="00AC45B2"/>
+    <w:pPr>
+      <w:widowControl w:val="0"/>
+      <w:spacing w:after="0" w:line="360" w:lineRule="auto"/>
+    </w:pPr>
+    <w:rPr>
+      <w:sz w:val="28"/>
     </w:rPr>
   </w:style>
 </w:styles>
@@ -1311,4 +2110,16 @@
     </a:ext>
   </a:extLst>
 </a:theme>
+</file>
+
+<file path=customXml/item1.xml><?xml version="1.0" encoding="utf-8"?>
+<b:Sources xmlns:b="http://schemas.openxmlformats.org/officeDocument/2006/bibliography" xmlns="http://schemas.openxmlformats.org/officeDocument/2006/bibliography" SelectedStyle="\APASixthEditionOfficeOnline.xsl" StyleName="APA" Version="6"/>
+</file>
+
+<file path=customXml/itemProps1.xml><?xml version="1.0" encoding="utf-8"?>
+<ds:datastoreItem xmlns:ds="http://schemas.openxmlformats.org/officeDocument/2006/customXml" ds:itemID="{03A76C0A-2A53-41C7-89A3-D0BDA5A308B0}">
+  <ds:schemaRefs>
+    <ds:schemaRef ds:uri="http://schemas.openxmlformats.org/officeDocument/2006/bibliography"/>
+  </ds:schemaRefs>
+</ds:datastoreItem>
 </file>
</xml_diff>